<commit_message>
102224 749PM from laptop
</commit_message>
<xml_diff>
--- a/2024/Fall 2024/TFES Lab/CFD/CFDLab_ME4650_Template.docx
+++ b/2024/Fall 2024/TFES Lab/CFD/CFDLab_ME4650_Template.docx
@@ -646,6 +646,209 @@
           </mc:Fallback>
         </mc:AlternateContent>
       </w:r>
+    </w:p>
+    <w:p>
+      <w:pPr>
+        <w:rPr>
+          <w:color w:val="FF0000"/>
+        </w:rPr>
+      </w:pPr>
+    </w:p>
+    <w:p>
+      <w:pPr>
+        <w:rPr>
+          <w:color w:val="FF0000"/>
+        </w:rPr>
+      </w:pPr>
+    </w:p>
+    <w:p>
+      <w:pPr>
+        <w:rPr>
+          <w:color w:val="FF0000"/>
+        </w:rPr>
+      </w:pPr>
+    </w:p>
+    <w:p>
+      <w:pPr>
+        <w:rPr>
+          <w:color w:val="FF0000"/>
+        </w:rPr>
+      </w:pPr>
+    </w:p>
+    <w:p>
+      <w:pPr>
+        <w:rPr>
+          <w:color w:val="FF0000"/>
+        </w:rPr>
+      </w:pPr>
+    </w:p>
+    <w:p>
+      <w:pPr>
+        <w:rPr>
+          <w:color w:val="FF0000"/>
+        </w:rPr>
+      </w:pPr>
+    </w:p>
+    <w:p>
+      <w:pPr>
+        <w:rPr>
+          <w:color w:val="FF0000"/>
+        </w:rPr>
+      </w:pPr>
+    </w:p>
+    <w:p>
+      <w:pPr>
+        <w:rPr>
+          <w:color w:val="FF0000"/>
+        </w:rPr>
+      </w:pPr>
+    </w:p>
+    <w:p>
+      <w:pPr>
+        <w:rPr>
+          <w:color w:val="FF0000"/>
+        </w:rPr>
+      </w:pPr>
+    </w:p>
+    <w:p>
+      <w:pPr>
+        <w:rPr>
+          <w:color w:val="FF0000"/>
+        </w:rPr>
+      </w:pPr>
+    </w:p>
+    <w:p>
+      <w:pPr>
+        <w:rPr>
+          <w:color w:val="FF0000"/>
+        </w:rPr>
+      </w:pPr>
+    </w:p>
+    <w:p>
+      <w:pPr>
+        <w:rPr>
+          <w:color w:val="FF0000"/>
+        </w:rPr>
+      </w:pPr>
+    </w:p>
+    <w:p>
+      <w:pPr>
+        <w:rPr>
+          <w:color w:val="FF0000"/>
+        </w:rPr>
+      </w:pPr>
+    </w:p>
+    <w:p>
+      <w:pPr>
+        <w:rPr>
+          <w:color w:val="FF0000"/>
+        </w:rPr>
+      </w:pPr>
+    </w:p>
+    <w:p>
+      <w:pPr>
+        <w:rPr>
+          <w:color w:val="FF0000"/>
+        </w:rPr>
+      </w:pPr>
+    </w:p>
+    <w:p>
+      <w:pPr>
+        <w:rPr>
+          <w:color w:val="FF0000"/>
+        </w:rPr>
+      </w:pPr>
+    </w:p>
+    <w:p>
+      <w:pPr>
+        <w:rPr>
+          <w:color w:val="FF0000"/>
+        </w:rPr>
+      </w:pPr>
+    </w:p>
+    <w:p>
+      <w:pPr>
+        <w:rPr>
+          <w:color w:val="FF0000"/>
+        </w:rPr>
+      </w:pPr>
+    </w:p>
+    <w:p>
+      <w:pPr>
+        <w:rPr>
+          <w:color w:val="FF0000"/>
+        </w:rPr>
+      </w:pPr>
+    </w:p>
+    <w:p>
+      <w:pPr>
+        <w:rPr>
+          <w:color w:val="FF0000"/>
+        </w:rPr>
+      </w:pPr>
+    </w:p>
+    <w:p>
+      <w:pPr>
+        <w:rPr>
+          <w:color w:val="FF0000"/>
+        </w:rPr>
+      </w:pPr>
+    </w:p>
+    <w:p>
+      <w:pPr>
+        <w:rPr>
+          <w:color w:val="FF0000"/>
+        </w:rPr>
+      </w:pPr>
+    </w:p>
+    <w:p>
+      <w:pPr>
+        <w:rPr>
+          <w:color w:val="FF0000"/>
+        </w:rPr>
+      </w:pPr>
+    </w:p>
+    <w:p>
+      <w:pPr>
+        <w:rPr>
+          <w:color w:val="FF0000"/>
+        </w:rPr>
+      </w:pPr>
+    </w:p>
+    <w:p>
+      <w:pPr>
+        <w:rPr>
+          <w:color w:val="FF0000"/>
+        </w:rPr>
+      </w:pPr>
+    </w:p>
+    <w:p>
+      <w:pPr>
+        <w:rPr>
+          <w:color w:val="FF0000"/>
+        </w:rPr>
+      </w:pPr>
+    </w:p>
+    <w:p>
+      <w:pPr>
+        <w:rPr>
+          <w:color w:val="FF0000"/>
+        </w:rPr>
+      </w:pPr>
+    </w:p>
+    <w:p>
+      <w:pPr>
+        <w:rPr>
+          <w:color w:val="FF0000"/>
+        </w:rPr>
+      </w:pPr>
+    </w:p>
+    <w:p>
+      <w:pPr>
+        <w:rPr>
+          <w:color w:val="FF0000"/>
+        </w:rPr>
+      </w:pPr>
       <w:r>
         <w:rPr>
           <w:noProof/>
@@ -654,15 +857,15 @@
         <mc:AlternateContent>
           <mc:Choice Requires="wps">
             <w:drawing>
-              <wp:anchor distT="0" distB="0" distL="114300" distR="114300" simplePos="0" relativeHeight="251654144" behindDoc="0" locked="0" layoutInCell="1" allowOverlap="1" wp14:anchorId="7A358C32" wp14:editId="4F759B51">
+              <wp:anchor distT="0" distB="0" distL="114300" distR="114300" simplePos="0" relativeHeight="251657728" behindDoc="0" locked="0" layoutInCell="1" allowOverlap="1" wp14:anchorId="7A358C32" wp14:editId="1927B769">
                 <wp:simplePos x="0" y="0"/>
                 <wp:positionH relativeFrom="column">
-                  <wp:posOffset>41275</wp:posOffset>
+                  <wp:posOffset>38420</wp:posOffset>
                 </wp:positionH>
                 <wp:positionV relativeFrom="paragraph">
-                  <wp:posOffset>3728085</wp:posOffset>
+                  <wp:posOffset>9825</wp:posOffset>
                 </wp:positionV>
-                <wp:extent cx="6145078" cy="3075709"/>
+                <wp:extent cx="6144895" cy="998924"/>
                 <wp:effectExtent l="0" t="0" r="27305" b="10795"/>
                 <wp:wrapNone/>
                 <wp:docPr id="14" name="Text Box 14"/>
@@ -674,7 +877,7 @@
                       <wps:spPr>
                         <a:xfrm>
                           <a:off x="0" y="0"/>
-                          <a:ext cx="6145078" cy="3075709"/>
+                          <a:ext cx="6144895" cy="998924"/>
                         </a:xfrm>
                         <a:prstGeom prst="rect">
                           <a:avLst/>
@@ -705,9 +908,50 @@
                                 <w:color w:val="FF0000"/>
                               </w:rPr>
                               <w:drawing>
-                                <wp:inline distT="0" distB="0" distL="0" distR="0" wp14:anchorId="6D19B78C" wp14:editId="77ADC0F8">
-                                  <wp:extent cx="1786825" cy="783772"/>
-                                  <wp:effectExtent l="0" t="0" r="4445" b="0"/>
+                                <wp:inline distT="0" distB="0" distL="0" distR="0" wp14:anchorId="01D3D8E0" wp14:editId="2E4669E7">
+                                  <wp:extent cx="2362200" cy="647030"/>
+                                  <wp:effectExtent l="0" t="0" r="0" b="1270"/>
+                                  <wp:docPr id="4536792" name="Picture 17" descr="A graph of different colored lines&#10;&#10;Description automatically generated"/>
+                                  <wp:cNvGraphicFramePr>
+                                    <a:graphicFrameLocks xmlns:a="http://schemas.openxmlformats.org/drawingml/2006/main" noChangeAspect="1"/>
+                                  </wp:cNvGraphicFramePr>
+                                  <a:graphic xmlns:a="http://schemas.openxmlformats.org/drawingml/2006/main">
+                                    <a:graphicData uri="http://schemas.openxmlformats.org/drawingml/2006/picture">
+                                      <pic:pic xmlns:pic="http://schemas.openxmlformats.org/drawingml/2006/picture">
+                                        <pic:nvPicPr>
+                                          <pic:cNvPr id="4536792" name="Picture 17" descr="A graph of different colored lines&#10;&#10;Description automatically generated"/>
+                                          <pic:cNvPicPr/>
+                                        </pic:nvPicPr>
+                                        <pic:blipFill>
+                                          <a:blip r:embed="rId9"/>
+                                          <a:stretch>
+                                            <a:fillRect/>
+                                          </a:stretch>
+                                        </pic:blipFill>
+                                        <pic:spPr>
+                                          <a:xfrm>
+                                            <a:off x="0" y="0"/>
+                                            <a:ext cx="2438899" cy="668038"/>
+                                          </a:xfrm>
+                                          <a:prstGeom prst="rect">
+                                            <a:avLst/>
+                                          </a:prstGeom>
+                                        </pic:spPr>
+                                      </pic:pic>
+                                    </a:graphicData>
+                                  </a:graphic>
+                                </wp:inline>
+                              </w:drawing>
+                            </w:r>
+                            <w:r>
+                              <w:rPr>
+                                <w:noProof/>
+                                <w:color w:val="FF0000"/>
+                              </w:rPr>
+                              <w:drawing>
+                                <wp:inline distT="0" distB="0" distL="0" distR="0" wp14:anchorId="6D19B78C" wp14:editId="69761443">
+                                  <wp:extent cx="1544782" cy="677602"/>
+                                  <wp:effectExtent l="0" t="0" r="0" b="8255"/>
                                   <wp:docPr id="1140302388" name="Picture 25" descr="A graph showing a blue line&#10;&#10;Description automatically generated"/>
                                   <wp:cNvGraphicFramePr>
                                     <a:graphicFrameLocks xmlns:a="http://schemas.openxmlformats.org/drawingml/2006/main" noChangeAspect="1"/>
@@ -720,7 +964,7 @@
                                           <pic:cNvPicPr/>
                                         </pic:nvPicPr>
                                         <pic:blipFill>
-                                          <a:blip r:embed="rId9"/>
+                                          <a:blip r:embed="rId10"/>
                                           <a:stretch>
                                             <a:fillRect/>
                                           </a:stretch>
@@ -728,7 +972,7 @@
                                         <pic:spPr>
                                           <a:xfrm>
                                             <a:off x="0" y="0"/>
-                                            <a:ext cx="1796072" cy="787828"/>
+                                            <a:ext cx="1562609" cy="685422"/>
                                           </a:xfrm>
                                           <a:prstGeom prst="rect">
                                             <a:avLst/>
@@ -746,9 +990,9 @@
                                 <w:color w:val="FF0000"/>
                               </w:rPr>
                               <w:drawing>
-                                <wp:inline distT="0" distB="0" distL="0" distR="0" wp14:anchorId="7468A132" wp14:editId="6CC11CCA">
-                                  <wp:extent cx="1786825" cy="783772"/>
-                                  <wp:effectExtent l="0" t="0" r="4445" b="0"/>
+                                <wp:inline distT="0" distB="0" distL="0" distR="0" wp14:anchorId="7468A132" wp14:editId="09082E00">
+                                  <wp:extent cx="1572491" cy="689757"/>
+                                  <wp:effectExtent l="0" t="0" r="8890" b="0"/>
                                   <wp:docPr id="1752177" name="Picture 26" descr="A graph showing a normal pulse&#10;&#10;Description automatically generated with medium confidence"/>
                                   <wp:cNvGraphicFramePr>
                                     <a:graphicFrameLocks xmlns:a="http://schemas.openxmlformats.org/drawingml/2006/main" noChangeAspect="1"/>
@@ -761,7 +1005,7 @@
                                           <pic:cNvPicPr/>
                                         </pic:nvPicPr>
                                         <pic:blipFill>
-                                          <a:blip r:embed="rId10"/>
+                                          <a:blip r:embed="rId11"/>
                                           <a:stretch>
                                             <a:fillRect/>
                                           </a:stretch>
@@ -769,7 +1013,7 @@
                                         <pic:spPr>
                                           <a:xfrm>
                                             <a:off x="0" y="0"/>
-                                            <a:ext cx="1807280" cy="792744"/>
+                                            <a:ext cx="1595964" cy="700053"/>
                                           </a:xfrm>
                                           <a:prstGeom prst="rect">
                                             <a:avLst/>
@@ -801,7 +1045,7 @@
           </mc:Choice>
           <mc:Fallback>
             <w:pict>
-              <v:shape w14:anchorId="7A358C32" id="Text Box 14" o:spid="_x0000_s1028" type="#_x0000_t202" style="position:absolute;margin-left:3.25pt;margin-top:293.55pt;width:483.85pt;height:242.2pt;z-index:251654144;visibility:visible;mso-wrap-style:square;mso-height-percent:0;mso-wrap-distance-left:9pt;mso-wrap-distance-top:0;mso-wrap-distance-right:9pt;mso-wrap-distance-bottom:0;mso-position-horizontal:absolute;mso-position-horizontal-relative:text;mso-position-vertical:absolute;mso-position-vertical-relative:text;mso-height-percent:0;mso-height-relative:margin;v-text-anchor:top" o:gfxdata="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" fillcolor="white [3201]" strokecolor="#7f7f7f [1612]" strokeweight=".5pt">
+              <v:shape w14:anchorId="7A358C32" id="Text Box 14" o:spid="_x0000_s1028" type="#_x0000_t202" style="position:absolute;margin-left:3.05pt;margin-top:.75pt;width:483.85pt;height:78.65pt;z-index:251657728;visibility:visible;mso-wrap-style:square;mso-height-percent:0;mso-wrap-distance-left:9pt;mso-wrap-distance-top:0;mso-wrap-distance-right:9pt;mso-wrap-distance-bottom:0;mso-position-horizontal:absolute;mso-position-horizontal-relative:text;mso-position-vertical:absolute;mso-position-vertical-relative:text;mso-height-percent:0;mso-height-relative:margin;v-text-anchor:top" o:gfxdata="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" fillcolor="white [3201]" strokecolor="#7f7f7f [1612]" strokeweight=".5pt">
                 <v:textbox>
                   <w:txbxContent>
                     <w:p>
@@ -817,10 +1061,10 @@
                           <w:color w:val="FF0000"/>
                         </w:rPr>
                         <w:drawing>
-                          <wp:inline distT="0" distB="0" distL="0" distR="0" wp14:anchorId="6D19B78C" wp14:editId="77ADC0F8">
-                            <wp:extent cx="1786825" cy="783772"/>
-                            <wp:effectExtent l="0" t="0" r="4445" b="0"/>
-                            <wp:docPr id="1140302388" name="Picture 25" descr="A graph showing a blue line&#10;&#10;Description automatically generated"/>
+                          <wp:inline distT="0" distB="0" distL="0" distR="0" wp14:anchorId="01D3D8E0" wp14:editId="2E4669E7">
+                            <wp:extent cx="2362200" cy="647030"/>
+                            <wp:effectExtent l="0" t="0" r="0" b="1270"/>
+                            <wp:docPr id="4536792" name="Picture 17" descr="A graph of different colored lines&#10;&#10;Description automatically generated"/>
                             <wp:cNvGraphicFramePr>
                               <a:graphicFrameLocks xmlns:a="http://schemas.openxmlformats.org/drawingml/2006/main" noChangeAspect="1"/>
                             </wp:cNvGraphicFramePr>
@@ -828,7 +1072,7 @@
                               <a:graphicData uri="http://schemas.openxmlformats.org/drawingml/2006/picture">
                                 <pic:pic xmlns:pic="http://schemas.openxmlformats.org/drawingml/2006/picture">
                                   <pic:nvPicPr>
-                                    <pic:cNvPr id="1140302388" name="Picture 25" descr="A graph showing a blue line&#10;&#10;Description automatically generated"/>
+                                    <pic:cNvPr id="4536792" name="Picture 17" descr="A graph of different colored lines&#10;&#10;Description automatically generated"/>
                                     <pic:cNvPicPr/>
                                   </pic:nvPicPr>
                                   <pic:blipFill>
@@ -840,7 +1084,7 @@
                                   <pic:spPr>
                                     <a:xfrm>
                                       <a:off x="0" y="0"/>
-                                      <a:ext cx="1796072" cy="787828"/>
+                                      <a:ext cx="2438899" cy="668038"/>
                                     </a:xfrm>
                                     <a:prstGeom prst="rect">
                                       <a:avLst/>
@@ -858,9 +1102,50 @@
                           <w:color w:val="FF0000"/>
                         </w:rPr>
                         <w:drawing>
-                          <wp:inline distT="0" distB="0" distL="0" distR="0" wp14:anchorId="7468A132" wp14:editId="6CC11CCA">
-                            <wp:extent cx="1786825" cy="783772"/>
-                            <wp:effectExtent l="0" t="0" r="4445" b="0"/>
+                          <wp:inline distT="0" distB="0" distL="0" distR="0" wp14:anchorId="6D19B78C" wp14:editId="69761443">
+                            <wp:extent cx="1544782" cy="677602"/>
+                            <wp:effectExtent l="0" t="0" r="0" b="8255"/>
+                            <wp:docPr id="1140302388" name="Picture 25" descr="A graph showing a blue line&#10;&#10;Description automatically generated"/>
+                            <wp:cNvGraphicFramePr>
+                              <a:graphicFrameLocks xmlns:a="http://schemas.openxmlformats.org/drawingml/2006/main" noChangeAspect="1"/>
+                            </wp:cNvGraphicFramePr>
+                            <a:graphic xmlns:a="http://schemas.openxmlformats.org/drawingml/2006/main">
+                              <a:graphicData uri="http://schemas.openxmlformats.org/drawingml/2006/picture">
+                                <pic:pic xmlns:pic="http://schemas.openxmlformats.org/drawingml/2006/picture">
+                                  <pic:nvPicPr>
+                                    <pic:cNvPr id="1140302388" name="Picture 25" descr="A graph showing a blue line&#10;&#10;Description automatically generated"/>
+                                    <pic:cNvPicPr/>
+                                  </pic:nvPicPr>
+                                  <pic:blipFill>
+                                    <a:blip r:embed="rId10"/>
+                                    <a:stretch>
+                                      <a:fillRect/>
+                                    </a:stretch>
+                                  </pic:blipFill>
+                                  <pic:spPr>
+                                    <a:xfrm>
+                                      <a:off x="0" y="0"/>
+                                      <a:ext cx="1562609" cy="685422"/>
+                                    </a:xfrm>
+                                    <a:prstGeom prst="rect">
+                                      <a:avLst/>
+                                    </a:prstGeom>
+                                  </pic:spPr>
+                                </pic:pic>
+                              </a:graphicData>
+                            </a:graphic>
+                          </wp:inline>
+                        </w:drawing>
+                      </w:r>
+                      <w:r>
+                        <w:rPr>
+                          <w:noProof/>
+                          <w:color w:val="FF0000"/>
+                        </w:rPr>
+                        <w:drawing>
+                          <wp:inline distT="0" distB="0" distL="0" distR="0" wp14:anchorId="7468A132" wp14:editId="09082E00">
+                            <wp:extent cx="1572491" cy="689757"/>
+                            <wp:effectExtent l="0" t="0" r="8890" b="0"/>
                             <wp:docPr id="1752177" name="Picture 26" descr="A graph showing a normal pulse&#10;&#10;Description automatically generated with medium confidence"/>
                             <wp:cNvGraphicFramePr>
                               <a:graphicFrameLocks xmlns:a="http://schemas.openxmlformats.org/drawingml/2006/main" noChangeAspect="1"/>
@@ -873,7 +1158,7 @@
                                     <pic:cNvPicPr/>
                                   </pic:nvPicPr>
                                   <pic:blipFill>
-                                    <a:blip r:embed="rId10"/>
+                                    <a:blip r:embed="rId11"/>
                                     <a:stretch>
                                       <a:fillRect/>
                                     </a:stretch>
@@ -881,7 +1166,7 @@
                                   <pic:spPr>
                                     <a:xfrm>
                                       <a:off x="0" y="0"/>
-                                      <a:ext cx="1807280" cy="792744"/>
+                                      <a:ext cx="1595964" cy="700053"/>
                                     </a:xfrm>
                                     <a:prstGeom prst="rect">
                                       <a:avLst/>
@@ -936,244 +1221,6 @@
           <w:color w:val="FF0000"/>
         </w:rPr>
       </w:pPr>
-    </w:p>
-    <w:p>
-      <w:pPr>
-        <w:rPr>
-          <w:color w:val="FF0000"/>
-        </w:rPr>
-      </w:pPr>
-    </w:p>
-    <w:p>
-      <w:pPr>
-        <w:rPr>
-          <w:color w:val="FF0000"/>
-        </w:rPr>
-      </w:pPr>
-    </w:p>
-    <w:p>
-      <w:pPr>
-        <w:rPr>
-          <w:color w:val="FF0000"/>
-        </w:rPr>
-      </w:pPr>
-    </w:p>
-    <w:p>
-      <w:pPr>
-        <w:rPr>
-          <w:color w:val="FF0000"/>
-        </w:rPr>
-      </w:pPr>
-    </w:p>
-    <w:p>
-      <w:pPr>
-        <w:rPr>
-          <w:color w:val="FF0000"/>
-        </w:rPr>
-      </w:pPr>
-    </w:p>
-    <w:p>
-      <w:pPr>
-        <w:rPr>
-          <w:color w:val="FF0000"/>
-        </w:rPr>
-      </w:pPr>
-    </w:p>
-    <w:p>
-      <w:pPr>
-        <w:rPr>
-          <w:color w:val="FF0000"/>
-        </w:rPr>
-      </w:pPr>
-    </w:p>
-    <w:p>
-      <w:pPr>
-        <w:rPr>
-          <w:color w:val="FF0000"/>
-        </w:rPr>
-      </w:pPr>
-    </w:p>
-    <w:p>
-      <w:pPr>
-        <w:rPr>
-          <w:color w:val="FF0000"/>
-        </w:rPr>
-      </w:pPr>
-    </w:p>
-    <w:p>
-      <w:pPr>
-        <w:rPr>
-          <w:color w:val="FF0000"/>
-        </w:rPr>
-      </w:pPr>
-    </w:p>
-    <w:p>
-      <w:pPr>
-        <w:rPr>
-          <w:color w:val="FF0000"/>
-        </w:rPr>
-      </w:pPr>
-    </w:p>
-    <w:p>
-      <w:pPr>
-        <w:rPr>
-          <w:color w:val="FF0000"/>
-        </w:rPr>
-      </w:pPr>
-    </w:p>
-    <w:p>
-      <w:pPr>
-        <w:rPr>
-          <w:color w:val="FF0000"/>
-        </w:rPr>
-      </w:pPr>
-    </w:p>
-    <w:p>
-      <w:pPr>
-        <w:rPr>
-          <w:color w:val="FF0000"/>
-        </w:rPr>
-      </w:pPr>
-    </w:p>
-    <w:p>
-      <w:pPr>
-        <w:rPr>
-          <w:color w:val="FF0000"/>
-        </w:rPr>
-      </w:pPr>
-    </w:p>
-    <w:p>
-      <w:pPr>
-        <w:rPr>
-          <w:color w:val="FF0000"/>
-        </w:rPr>
-      </w:pPr>
-    </w:p>
-    <w:p>
-      <w:pPr>
-        <w:rPr>
-          <w:color w:val="FF0000"/>
-        </w:rPr>
-      </w:pPr>
-    </w:p>
-    <w:p>
-      <w:pPr>
-        <w:rPr>
-          <w:color w:val="FF0000"/>
-        </w:rPr>
-      </w:pPr>
-    </w:p>
-    <w:p>
-      <w:pPr>
-        <w:rPr>
-          <w:color w:val="FF0000"/>
-        </w:rPr>
-      </w:pPr>
-    </w:p>
-    <w:p>
-      <w:pPr>
-        <w:rPr>
-          <w:color w:val="FF0000"/>
-        </w:rPr>
-      </w:pPr>
-    </w:p>
-    <w:p>
-      <w:pPr>
-        <w:rPr>
-          <w:color w:val="FF0000"/>
-        </w:rPr>
-      </w:pPr>
-    </w:p>
-    <w:p>
-      <w:pPr>
-        <w:rPr>
-          <w:color w:val="FF0000"/>
-        </w:rPr>
-      </w:pPr>
-    </w:p>
-    <w:p>
-      <w:pPr>
-        <w:rPr>
-          <w:color w:val="FF0000"/>
-        </w:rPr>
-      </w:pPr>
-    </w:p>
-    <w:p>
-      <w:pPr>
-        <w:rPr>
-          <w:color w:val="FF0000"/>
-        </w:rPr>
-      </w:pPr>
-    </w:p>
-    <w:p>
-      <w:pPr>
-        <w:rPr>
-          <w:color w:val="FF0000"/>
-        </w:rPr>
-      </w:pPr>
-    </w:p>
-    <w:p>
-      <w:pPr>
-        <w:rPr>
-          <w:color w:val="FF0000"/>
-        </w:rPr>
-      </w:pPr>
-    </w:p>
-    <w:p>
-      <w:pPr>
-        <w:rPr>
-          <w:color w:val="FF0000"/>
-        </w:rPr>
-      </w:pPr>
-    </w:p>
-    <w:p>
-      <w:pPr>
-        <w:rPr>
-          <w:color w:val="FF0000"/>
-        </w:rPr>
-      </w:pPr>
-    </w:p>
-    <w:p>
-      <w:pPr>
-        <w:rPr>
-          <w:color w:val="FF0000"/>
-        </w:rPr>
-      </w:pPr>
-    </w:p>
-    <w:p>
-      <w:pPr>
-        <w:rPr>
-          <w:color w:val="FF0000"/>
-        </w:rPr>
-      </w:pPr>
-    </w:p>
-    <w:p>
-      <w:pPr>
-        <w:rPr>
-          <w:color w:val="FF0000"/>
-        </w:rPr>
-      </w:pPr>
-    </w:p>
-    <w:p>
-      <w:pPr>
-        <w:rPr>
-          <w:color w:val="FF0000"/>
-        </w:rPr>
-      </w:pPr>
-    </w:p>
-    <w:p>
-      <w:pPr>
-        <w:rPr>
-          <w:color w:val="FF0000"/>
-        </w:rPr>
-      </w:pPr>
-    </w:p>
-    <w:p>
-      <w:pPr>
-        <w:rPr>
-          <w:color w:val="FF0000"/>
-        </w:rPr>
-      </w:pPr>
       <w:r>
         <w:rPr>
           <w:noProof/>
@@ -1181,13 +1228,13 @@
         <mc:AlternateContent>
           <mc:Choice Requires="wps">
             <w:drawing>
-              <wp:anchor distT="0" distB="0" distL="114300" distR="114300" simplePos="0" relativeHeight="251656192" behindDoc="0" locked="0" layoutInCell="1" allowOverlap="1" wp14:anchorId="16668EBB" wp14:editId="6148EDDB">
+              <wp:anchor distT="0" distB="0" distL="114300" distR="114300" simplePos="0" relativeHeight="251658752" behindDoc="0" locked="0" layoutInCell="1" allowOverlap="1" wp14:anchorId="16668EBB" wp14:editId="012CC3C6">
                 <wp:simplePos x="0" y="0"/>
                 <wp:positionH relativeFrom="column">
-                  <wp:posOffset>38420</wp:posOffset>
+                  <wp:posOffset>22732</wp:posOffset>
                 </wp:positionH>
                 <wp:positionV relativeFrom="paragraph">
-                  <wp:posOffset>24552</wp:posOffset>
+                  <wp:posOffset>170446</wp:posOffset>
                 </wp:positionV>
                 <wp:extent cx="6144895" cy="607038"/>
                 <wp:effectExtent l="0" t="0" r="8255" b="3175"/>
@@ -1284,31 +1331,7 @@
                                 <w:sz w:val="20"/>
                                 <w:szCs w:val="20"/>
                               </w:rPr>
-                              <w:t xml:space="preserve"> continuity, x-velocity, y-velocity, k, and omega on the y-axis and number of iterations on the x-axis. The middle plot is the plot of drag coefficient on the y-axis and number of iterations on the x-axis. The right plot is the plot of lift coefficient </w:t>
-                            </w:r>
-                            <w:r>
-                              <w:rPr>
-                                <w:rFonts w:eastAsia="+mn-ea"/>
-                                <w:i w:val="0"/>
-                                <w:iCs w:val="0"/>
-                                <w:color w:val="000000" w:themeColor="text1"/>
-                                <w:kern w:val="24"/>
-                                <w:sz w:val="20"/>
-                                <w:szCs w:val="20"/>
-                              </w:rPr>
-                              <w:t>on the y-axis and number of iterations on the x-axis</w:t>
-                            </w:r>
-                            <w:r>
-                              <w:rPr>
-                                <w:rFonts w:eastAsia="+mn-ea"/>
-                                <w:i w:val="0"/>
-                                <w:iCs w:val="0"/>
-                                <w:color w:val="000000" w:themeColor="text1"/>
-                                <w:kern w:val="24"/>
-                                <w:sz w:val="20"/>
-                                <w:szCs w:val="20"/>
-                              </w:rPr>
-                              <w:t xml:space="preserve">. </w:t>
+                              <w:t xml:space="preserve"> continuity, x-velocity, y-velocity, k, and omega on the y-axis and number of iterations on the x-axis. The middle plot is the plot of drag coefficient on the y-axis and number of iterations on the x-axis. The right plot is the plot of lift coefficient on the y-axis and number of iterations on the x-axis. </w:t>
                             </w:r>
                             <w:r>
                               <w:rPr>
@@ -1342,7 +1365,7 @@
           </mc:Choice>
           <mc:Fallback>
             <w:pict>
-              <v:shape w14:anchorId="16668EBB" id="Text Box 18" o:spid="_x0000_s1029" type="#_x0000_t202" style="position:absolute;margin-left:3.05pt;margin-top:1.95pt;width:483.85pt;height:47.8pt;z-index:251656192;visibility:visible;mso-wrap-style:square;mso-height-percent:0;mso-wrap-distance-left:9pt;mso-wrap-distance-top:0;mso-wrap-distance-right:9pt;mso-wrap-distance-bottom:0;mso-position-horizontal:absolute;mso-position-horizontal-relative:text;mso-position-vertical:absolute;mso-position-vertical-relative:text;mso-height-percent:0;mso-height-relative:margin;v-text-anchor:top" o:gfxdata="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" stroked="f">
+              <v:shape w14:anchorId="16668EBB" id="Text Box 18" o:spid="_x0000_s1029" type="#_x0000_t202" style="position:absolute;margin-left:1.8pt;margin-top:13.4pt;width:483.85pt;height:47.8pt;z-index:251658752;visibility:visible;mso-wrap-style:square;mso-height-percent:0;mso-wrap-distance-left:9pt;mso-wrap-distance-top:0;mso-wrap-distance-right:9pt;mso-wrap-distance-bottom:0;mso-position-horizontal:absolute;mso-position-horizontal-relative:text;mso-position-vertical:absolute;mso-position-vertical-relative:text;mso-height-percent:0;mso-height-relative:margin;v-text-anchor:top" o:gfxdata="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" stroked="f">
                 <v:textbox inset="0,0,0,0">
                   <w:txbxContent>
                     <w:p>
@@ -1414,31 +1437,7 @@
                           <w:sz w:val="20"/>
                           <w:szCs w:val="20"/>
                         </w:rPr>
-                        <w:t xml:space="preserve"> continuity, x-velocity, y-velocity, k, and omega on the y-axis and number of iterations on the x-axis. The middle plot is the plot of drag coefficient on the y-axis and number of iterations on the x-axis. The right plot is the plot of lift coefficient </w:t>
-                      </w:r>
-                      <w:r>
-                        <w:rPr>
-                          <w:rFonts w:eastAsia="+mn-ea"/>
-                          <w:i w:val="0"/>
-                          <w:iCs w:val="0"/>
-                          <w:color w:val="000000" w:themeColor="text1"/>
-                          <w:kern w:val="24"/>
-                          <w:sz w:val="20"/>
-                          <w:szCs w:val="20"/>
-                        </w:rPr>
-                        <w:t>on the y-axis and number of iterations on the x-axis</w:t>
-                      </w:r>
-                      <w:r>
-                        <w:rPr>
-                          <w:rFonts w:eastAsia="+mn-ea"/>
-                          <w:i w:val="0"/>
-                          <w:iCs w:val="0"/>
-                          <w:color w:val="000000" w:themeColor="text1"/>
-                          <w:kern w:val="24"/>
-                          <w:sz w:val="20"/>
-                          <w:szCs w:val="20"/>
-                        </w:rPr>
-                        <w:t xml:space="preserve">. </w:t>
+                        <w:t xml:space="preserve"> continuity, x-velocity, y-velocity, k, and omega on the y-axis and number of iterations on the x-axis. The middle plot is the plot of drag coefficient on the y-axis and number of iterations on the x-axis. The right plot is the plot of lift coefficient on the y-axis and number of iterations on the x-axis. </w:t>
                       </w:r>
                       <w:r>
                         <w:rPr>
@@ -1460,6 +1459,41 @@
           </mc:Fallback>
         </mc:AlternateContent>
       </w:r>
+    </w:p>
+    <w:p>
+      <w:pPr>
+        <w:rPr>
+          <w:color w:val="FF0000"/>
+        </w:rPr>
+      </w:pPr>
+    </w:p>
+    <w:p>
+      <w:pPr>
+        <w:rPr>
+          <w:color w:val="FF0000"/>
+        </w:rPr>
+      </w:pPr>
+    </w:p>
+    <w:p>
+      <w:pPr>
+        <w:rPr>
+          <w:color w:val="FF0000"/>
+        </w:rPr>
+      </w:pPr>
+    </w:p>
+    <w:p>
+      <w:pPr>
+        <w:rPr>
+          <w:color w:val="FF0000"/>
+        </w:rPr>
+      </w:pPr>
+    </w:p>
+    <w:p>
+      <w:pPr>
+        <w:rPr>
+          <w:color w:val="FF0000"/>
+        </w:rPr>
+      </w:pPr>
     </w:p>
     <w:p>
       <w:pPr>
@@ -1835,7 +1869,7 @@
                                           <pic:cNvPicPr/>
                                         </pic:nvPicPr>
                                         <pic:blipFill>
-                                          <a:blip r:embed="rId11"/>
+                                          <a:blip r:embed="rId12"/>
                                           <a:stretch>
                                             <a:fillRect/>
                                           </a:stretch>
@@ -1884,7 +1918,7 @@
                                           <pic:cNvPicPr/>
                                         </pic:nvPicPr>
                                         <pic:blipFill>
-                                          <a:blip r:embed="rId12"/>
+                                          <a:blip r:embed="rId13"/>
                                           <a:stretch>
                                             <a:fillRect/>
                                           </a:stretch>
@@ -1955,7 +1989,7 @@
                                     <pic:cNvPicPr/>
                                   </pic:nvPicPr>
                                   <pic:blipFill>
-                                    <a:blip r:embed="rId11"/>
+                                    <a:blip r:embed="rId12"/>
                                     <a:stretch>
                                       <a:fillRect/>
                                     </a:stretch>
@@ -2004,7 +2038,7 @@
                                     <pic:cNvPicPr/>
                                   </pic:nvPicPr>
                                   <pic:blipFill>
-                                    <a:blip r:embed="rId12"/>
+                                    <a:blip r:embed="rId13"/>
                                     <a:stretch>
                                       <a:fillRect/>
                                     </a:stretch>
@@ -2130,19 +2164,7 @@
                                 <w:sz w:val="20"/>
                                 <w:szCs w:val="20"/>
                               </w:rPr>
-                              <w:t xml:space="preserve"> near the NACA0012 air foil at an angle of attack of 12-degrees. </w:t>
-                            </w:r>
-                            <w:r>
-                              <w:rPr>
-                                <w:rFonts w:eastAsia="+mn-ea"/>
-                                <w:i w:val="0"/>
-                                <w:iCs w:val="0"/>
-                                <w:color w:val="000000" w:themeColor="text1"/>
-                                <w:kern w:val="24"/>
-                                <w:sz w:val="20"/>
-                                <w:szCs w:val="20"/>
-                              </w:rPr>
-                              <w:t xml:space="preserve">In this image, flow is moving from left to right. </w:t>
+                              <w:t xml:space="preserve"> near the NACA0012 air foil at an angle of attack of 12-degrees. In this image, flow is moving from left to right. </w:t>
                             </w:r>
                             <w:r>
                               <w:rPr>
@@ -2233,19 +2255,7 @@
                           <w:sz w:val="20"/>
                           <w:szCs w:val="20"/>
                         </w:rPr>
-                        <w:t xml:space="preserve"> near the NACA0012 air foil at an angle of attack of 12-degrees. </w:t>
-                      </w:r>
-                      <w:r>
-                        <w:rPr>
-                          <w:rFonts w:eastAsia="+mn-ea"/>
-                          <w:i w:val="0"/>
-                          <w:iCs w:val="0"/>
-                          <w:color w:val="000000" w:themeColor="text1"/>
-                          <w:kern w:val="24"/>
-                          <w:sz w:val="20"/>
-                          <w:szCs w:val="20"/>
-                        </w:rPr>
-                        <w:t xml:space="preserve">In this image, flow is moving from left to right. </w:t>
+                        <w:t xml:space="preserve"> near the NACA0012 air foil at an angle of attack of 12-degrees. In this image, flow is moving from left to right. </w:t>
                       </w:r>
                       <w:r>
                         <w:rPr>
@@ -2341,7 +2351,7 @@
                                           <pic:cNvPicPr/>
                                         </pic:nvPicPr>
                                         <pic:blipFill>
-                                          <a:blip r:embed="rId13"/>
+                                          <a:blip r:embed="rId14"/>
                                           <a:stretch>
                                             <a:fillRect/>
                                           </a:stretch>
@@ -2412,7 +2422,7 @@
                                     <pic:cNvPicPr/>
                                   </pic:nvPicPr>
                                   <pic:blipFill>
-                                    <a:blip r:embed="rId13"/>
+                                    <a:blip r:embed="rId14"/>
                                     <a:stretch>
                                       <a:fillRect/>
                                     </a:stretch>
@@ -3028,7 +3038,7 @@
                                           <pic:cNvPicPr/>
                                         </pic:nvPicPr>
                                         <pic:blipFill>
-                                          <a:blip r:embed="rId14"/>
+                                          <a:blip r:embed="rId15"/>
                                           <a:stretch>
                                             <a:fillRect/>
                                           </a:stretch>
@@ -3099,7 +3109,7 @@
                                     <pic:cNvPicPr/>
                                   </pic:nvPicPr>
                                   <pic:blipFill>
-                                    <a:blip r:embed="rId14"/>
+                                    <a:blip r:embed="rId15"/>
                                     <a:stretch>
                                       <a:fillRect/>
                                     </a:stretch>
@@ -3208,7 +3218,7 @@
                                           <pic:cNvPicPr/>
                                         </pic:nvPicPr>
                                         <pic:blipFill>
-                                          <a:blip r:embed="rId15"/>
+                                          <a:blip r:embed="rId16"/>
                                           <a:stretch>
                                             <a:fillRect/>
                                           </a:stretch>
@@ -3249,7 +3259,7 @@
                                           <pic:cNvPicPr/>
                                         </pic:nvPicPr>
                                         <pic:blipFill>
-                                          <a:blip r:embed="rId16"/>
+                                          <a:blip r:embed="rId17"/>
                                           <a:stretch>
                                             <a:fillRect/>
                                           </a:stretch>
@@ -3320,7 +3330,7 @@
                                     <pic:cNvPicPr/>
                                   </pic:nvPicPr>
                                   <pic:blipFill>
-                                    <a:blip r:embed="rId15"/>
+                                    <a:blip r:embed="rId16"/>
                                     <a:stretch>
                                       <a:fillRect/>
                                     </a:stretch>
@@ -3361,7 +3371,7 @@
                                     <pic:cNvPicPr/>
                                   </pic:nvPicPr>
                                   <pic:blipFill>
-                                    <a:blip r:embed="rId16"/>
+                                    <a:blip r:embed="rId17"/>
                                     <a:stretch>
                                       <a:fillRect/>
                                     </a:stretch>
@@ -4020,6 +4030,12 @@
                                       <w:color w:val="000000" w:themeColor="text1"/>
                                     </w:rPr>
                                   </w:pPr>
+                                  <w:r>
+                                    <w:rPr>
+                                      <w:color w:val="000000" w:themeColor="text1"/>
+                                    </w:rPr>
+                                    <w:t>4.8%</w:t>
+                                  </w:r>
                                 </w:p>
                               </w:tc>
                               <w:tc>
@@ -4071,6 +4087,12 @@
                                       <w:color w:val="000000" w:themeColor="text1"/>
                                     </w:rPr>
                                   </w:pPr>
+                                  <w:r>
+                                    <w:rPr>
+                                      <w:color w:val="000000" w:themeColor="text1"/>
+                                    </w:rPr>
+                                    <w:t>3.64%</w:t>
+                                  </w:r>
                                 </w:p>
                               </w:tc>
                             </w:tr>
@@ -4143,6 +4165,12 @@
                                       <w:color w:val="000000" w:themeColor="text1"/>
                                     </w:rPr>
                                   </w:pPr>
+                                  <w:r>
+                                    <w:rPr>
+                                      <w:color w:val="000000" w:themeColor="text1"/>
+                                    </w:rPr>
+                                    <w:t>69.73%</w:t>
+                                  </w:r>
                                 </w:p>
                               </w:tc>
                               <w:tc>
@@ -4591,6 +4619,12 @@
                                 <w:color w:val="000000" w:themeColor="text1"/>
                               </w:rPr>
                             </w:pPr>
+                            <w:r>
+                              <w:rPr>
+                                <w:color w:val="000000" w:themeColor="text1"/>
+                              </w:rPr>
+                              <w:t>4.8%</w:t>
+                            </w:r>
                           </w:p>
                         </w:tc>
                         <w:tc>
@@ -4642,6 +4676,12 @@
                                 <w:color w:val="000000" w:themeColor="text1"/>
                               </w:rPr>
                             </w:pPr>
+                            <w:r>
+                              <w:rPr>
+                                <w:color w:val="000000" w:themeColor="text1"/>
+                              </w:rPr>
+                              <w:t>3.64%</w:t>
+                            </w:r>
                           </w:p>
                         </w:tc>
                       </w:tr>
@@ -4714,6 +4754,12 @@
                                 <w:color w:val="000000" w:themeColor="text1"/>
                               </w:rPr>
                             </w:pPr>
+                            <w:r>
+                              <w:rPr>
+                                <w:color w:val="000000" w:themeColor="text1"/>
+                              </w:rPr>
+                              <w:t>69.73%</w:t>
+                            </w:r>
                           </w:p>
                         </w:tc>
                         <w:tc>
@@ -5405,9 +5451,9 @@
       </w:r>
     </w:p>
     <w:sectPr>
-      <w:headerReference w:type="default" r:id="rId17"/>
-      <w:footerReference w:type="even" r:id="rId18"/>
-      <w:footerReference w:type="default" r:id="rId19"/>
+      <w:headerReference w:type="default" r:id="rId18"/>
+      <w:footerReference w:type="even" r:id="rId19"/>
+      <w:footerReference w:type="default" r:id="rId20"/>
       <w:pgSz w:w="12240" w:h="15840"/>
       <w:pgMar w:top="1080" w:right="1440" w:bottom="1080" w:left="1440" w:header="720" w:footer="720" w:gutter="0"/>
       <w:cols w:space="720"/>

</xml_diff>

<commit_message>
102224 1040PM from PC
</commit_message>
<xml_diff>
--- a/2024/Fall 2024/TFES Lab/CFD/CFDLab_ME4650_Template.docx
+++ b/2024/Fall 2024/TFES Lab/CFD/CFDLab_ME4650_Template.docx
@@ -3629,7 +3629,7 @@
         <mc:AlternateContent>
           <mc:Choice Requires="wps">
             <w:drawing>
-              <wp:anchor distT="0" distB="0" distL="114300" distR="114300" simplePos="0" relativeHeight="251764736" behindDoc="0" locked="0" layoutInCell="1" allowOverlap="1" wp14:anchorId="155BDB24" wp14:editId="4A8C0FD4">
+              <wp:anchor distT="0" distB="0" distL="114300" distR="114300" simplePos="0" relativeHeight="251764736" behindDoc="0" locked="0" layoutInCell="1" allowOverlap="1" wp14:anchorId="155BDB24" wp14:editId="045E4AA1">
                 <wp:simplePos x="0" y="0"/>
                 <wp:positionH relativeFrom="column">
                   <wp:posOffset>0</wp:posOffset>
@@ -3637,8 +3637,8 @@
                 <wp:positionV relativeFrom="paragraph">
                   <wp:posOffset>575854</wp:posOffset>
                 </wp:positionV>
-                <wp:extent cx="6144895" cy="1167973"/>
-                <wp:effectExtent l="0" t="0" r="27305" b="13335"/>
+                <wp:extent cx="6144895" cy="852928"/>
+                <wp:effectExtent l="0" t="0" r="27305" b="23495"/>
                 <wp:wrapNone/>
                 <wp:docPr id="1412418130" name="Text Box 1412418130"/>
                 <wp:cNvGraphicFramePr/>
@@ -3649,7 +3649,7 @@
                       <wps:spPr>
                         <a:xfrm>
                           <a:off x="0" y="0"/>
-                          <a:ext cx="6144895" cy="1167973"/>
+                          <a:ext cx="6144895" cy="852928"/>
                         </a:xfrm>
                         <a:prstGeom prst="rect">
                           <a:avLst/>
@@ -4015,7 +4015,13 @@
                                     <w:rPr>
                                       <w:color w:val="000000" w:themeColor="text1"/>
                                     </w:rPr>
-                                    <w:t>0.017</w:t>
+                                    <w:t>0.01</w:t>
+                                  </w:r>
+                                  <w:r>
+                                    <w:rPr>
+                                      <w:color w:val="000000" w:themeColor="text1"/>
+                                    </w:rPr>
+                                    <w:t>4</w:t>
                                   </w:r>
                                 </w:p>
                               </w:tc>
@@ -4034,7 +4040,13 @@
                                     <w:rPr>
                                       <w:color w:val="000000" w:themeColor="text1"/>
                                     </w:rPr>
-                                    <w:t>4.8%</w:t>
+                                    <w:t>27.55</w:t>
+                                  </w:r>
+                                  <w:r>
+                                    <w:rPr>
+                                      <w:color w:val="000000" w:themeColor="text1"/>
+                                    </w:rPr>
+                                    <w:t>%</w:t>
                                   </w:r>
                                 </w:p>
                               </w:tc>
@@ -4072,7 +4084,13 @@
                                     <w:rPr>
                                       <w:color w:val="000000" w:themeColor="text1"/>
                                     </w:rPr>
-                                    <w:t>0.4781</w:t>
+                                    <w:t>0.</w:t>
+                                  </w:r>
+                                  <w:r>
+                                    <w:rPr>
+                                      <w:color w:val="000000" w:themeColor="text1"/>
+                                    </w:rPr>
+                                    <w:t>55</w:t>
                                   </w:r>
                                 </w:p>
                               </w:tc>
@@ -4091,7 +4109,13 @@
                                     <w:rPr>
                                       <w:color w:val="000000" w:themeColor="text1"/>
                                     </w:rPr>
-                                    <w:t>3.64%</w:t>
+                                    <w:t>9.79</w:t>
+                                  </w:r>
+                                  <w:r>
+                                    <w:rPr>
+                                      <w:color w:val="000000" w:themeColor="text1"/>
+                                    </w:rPr>
+                                    <w:t>%</w:t>
                                   </w:r>
                                 </w:p>
                               </w:tc>
@@ -4150,7 +4174,13 @@
                                     <w:rPr>
                                       <w:color w:val="000000" w:themeColor="text1"/>
                                     </w:rPr>
-                                    <w:t>0.0217</w:t>
+                                    <w:t>0.</w:t>
+                                  </w:r>
+                                  <w:r>
+                                    <w:rPr>
+                                      <w:color w:val="000000" w:themeColor="text1"/>
+                                    </w:rPr>
+                                    <w:t>134</w:t>
                                   </w:r>
                                 </w:p>
                               </w:tc>
@@ -4169,7 +4199,13 @@
                                     <w:rPr>
                                       <w:color w:val="000000" w:themeColor="text1"/>
                                     </w:rPr>
-                                    <w:t>69.73%</w:t>
+                                    <w:t>46.50</w:t>
+                                  </w:r>
+                                  <w:r>
+                                    <w:rPr>
+                                      <w:color w:val="000000" w:themeColor="text1"/>
+                                    </w:rPr>
+                                    <w:t>%</w:t>
                                   </w:r>
                                 </w:p>
                               </w:tc>
@@ -4207,7 +4243,13 @@
                                     <w:rPr>
                                       <w:color w:val="000000" w:themeColor="text1"/>
                                     </w:rPr>
-                                    <w:t>0.4832</w:t>
+                                    <w:t>0.</w:t>
+                                  </w:r>
+                                  <w:r>
+                                    <w:rPr>
+                                      <w:color w:val="000000" w:themeColor="text1"/>
+                                    </w:rPr>
+                                    <w:t>1533</w:t>
                                   </w:r>
                                 </w:p>
                               </w:tc>
@@ -4222,6 +4264,18 @@
                                       <w:color w:val="000000" w:themeColor="text1"/>
                                     </w:rPr>
                                   </w:pPr>
+                                  <w:r>
+                                    <w:rPr>
+                                      <w:color w:val="000000" w:themeColor="text1"/>
+                                    </w:rPr>
+                                    <w:t>297.06</w:t>
+                                  </w:r>
+                                  <w:r>
+                                    <w:rPr>
+                                      <w:color w:val="000000" w:themeColor="text1"/>
+                                    </w:rPr>
+                                    <w:t>%</w:t>
+                                  </w:r>
                                 </w:p>
                               </w:tc>
                             </w:tr>
@@ -4253,7 +4307,7 @@
           </mc:Choice>
           <mc:Fallback>
             <w:pict>
-              <v:shape w14:anchorId="155BDB24" id="Text Box 1412418130" o:spid="_x0000_s1038" type="#_x0000_t202" style="position:absolute;margin-left:0;margin-top:45.35pt;width:483.85pt;height:91.95pt;z-index:251764736;visibility:visible;mso-wrap-style:square;mso-height-percent:0;mso-wrap-distance-left:9pt;mso-wrap-distance-top:0;mso-wrap-distance-right:9pt;mso-wrap-distance-bottom:0;mso-position-horizontal:absolute;mso-position-horizontal-relative:text;mso-position-vertical:absolute;mso-position-vertical-relative:text;mso-height-percent:0;mso-height-relative:margin;v-text-anchor:top" o:gfxdata="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" fillcolor="white [3201]" strokecolor="#7f7f7f [1612]" strokeweight=".5pt">
+              <v:shape w14:anchorId="155BDB24" id="Text Box 1412418130" o:spid="_x0000_s1038" type="#_x0000_t202" style="position:absolute;margin-left:0;margin-top:45.35pt;width:483.85pt;height:67.15pt;z-index:251764736;visibility:visible;mso-wrap-style:square;mso-height-percent:0;mso-wrap-distance-left:9pt;mso-wrap-distance-top:0;mso-wrap-distance-right:9pt;mso-wrap-distance-bottom:0;mso-position-horizontal:absolute;mso-position-horizontal-relative:text;mso-position-vertical:absolute;mso-position-vertical-relative:text;mso-height-percent:0;mso-height-relative:margin;v-text-anchor:top" o:gfxdata="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" fillcolor="white [3201]" strokecolor="#7f7f7f [1612]" strokeweight=".5pt">
                 <v:textbox>
                   <w:txbxContent>
                     <w:tbl>
@@ -4604,7 +4658,13 @@
                               <w:rPr>
                                 <w:color w:val="000000" w:themeColor="text1"/>
                               </w:rPr>
-                              <w:t>0.017</w:t>
+                              <w:t>0.01</w:t>
+                            </w:r>
+                            <w:r>
+                              <w:rPr>
+                                <w:color w:val="000000" w:themeColor="text1"/>
+                              </w:rPr>
+                              <w:t>4</w:t>
                             </w:r>
                           </w:p>
                         </w:tc>
@@ -4623,7 +4683,13 @@
                               <w:rPr>
                                 <w:color w:val="000000" w:themeColor="text1"/>
                               </w:rPr>
-                              <w:t>4.8%</w:t>
+                              <w:t>27.55</w:t>
+                            </w:r>
+                            <w:r>
+                              <w:rPr>
+                                <w:color w:val="000000" w:themeColor="text1"/>
+                              </w:rPr>
+                              <w:t>%</w:t>
                             </w:r>
                           </w:p>
                         </w:tc>
@@ -4661,7 +4727,13 @@
                               <w:rPr>
                                 <w:color w:val="000000" w:themeColor="text1"/>
                               </w:rPr>
-                              <w:t>0.4781</w:t>
+                              <w:t>0.</w:t>
+                            </w:r>
+                            <w:r>
+                              <w:rPr>
+                                <w:color w:val="000000" w:themeColor="text1"/>
+                              </w:rPr>
+                              <w:t>55</w:t>
                             </w:r>
                           </w:p>
                         </w:tc>
@@ -4680,7 +4752,13 @@
                               <w:rPr>
                                 <w:color w:val="000000" w:themeColor="text1"/>
                               </w:rPr>
-                              <w:t>3.64%</w:t>
+                              <w:t>9.79</w:t>
+                            </w:r>
+                            <w:r>
+                              <w:rPr>
+                                <w:color w:val="000000" w:themeColor="text1"/>
+                              </w:rPr>
+                              <w:t>%</w:t>
                             </w:r>
                           </w:p>
                         </w:tc>
@@ -4739,7 +4817,13 @@
                               <w:rPr>
                                 <w:color w:val="000000" w:themeColor="text1"/>
                               </w:rPr>
-                              <w:t>0.0217</w:t>
+                              <w:t>0.</w:t>
+                            </w:r>
+                            <w:r>
+                              <w:rPr>
+                                <w:color w:val="000000" w:themeColor="text1"/>
+                              </w:rPr>
+                              <w:t>134</w:t>
                             </w:r>
                           </w:p>
                         </w:tc>
@@ -4758,7 +4842,13 @@
                               <w:rPr>
                                 <w:color w:val="000000" w:themeColor="text1"/>
                               </w:rPr>
-                              <w:t>69.73%</w:t>
+                              <w:t>46.50</w:t>
+                            </w:r>
+                            <w:r>
+                              <w:rPr>
+                                <w:color w:val="000000" w:themeColor="text1"/>
+                              </w:rPr>
+                              <w:t>%</w:t>
                             </w:r>
                           </w:p>
                         </w:tc>
@@ -4796,7 +4886,13 @@
                               <w:rPr>
                                 <w:color w:val="000000" w:themeColor="text1"/>
                               </w:rPr>
-                              <w:t>0.4832</w:t>
+                              <w:t>0.</w:t>
+                            </w:r>
+                            <w:r>
+                              <w:rPr>
+                                <w:color w:val="000000" w:themeColor="text1"/>
+                              </w:rPr>
+                              <w:t>1533</w:t>
                             </w:r>
                           </w:p>
                         </w:tc>
@@ -4811,6 +4907,18 @@
                                 <w:color w:val="000000" w:themeColor="text1"/>
                               </w:rPr>
                             </w:pPr>
+                            <w:r>
+                              <w:rPr>
+                                <w:color w:val="000000" w:themeColor="text1"/>
+                              </w:rPr>
+                              <w:t>297.06</w:t>
+                            </w:r>
+                            <w:r>
+                              <w:rPr>
+                                <w:color w:val="000000" w:themeColor="text1"/>
+                              </w:rPr>
+                              <w:t>%</w:t>
+                            </w:r>
                           </w:p>
                         </w:tc>
                       </w:tr>

</xml_diff>